<commit_message>
I update the Git manual
</commit_message>
<xml_diff>
--- a/GitHub - DuvanArwenLazar.docx
+++ b/GitHub - DuvanArwenLazar.docx
@@ -20,10 +20,7 @@
     </w:p>
     <w:p>
       <w:r>
-        <w:t xml:space="preserve">   </w:t>
-      </w:r>
-      <w:r>
-        <w:t>De control de versiones de git.</w:t>
+        <w:t xml:space="preserve">   De control de versiones de git.</w:t>
       </w:r>
     </w:p>
     <w:p>
@@ -48,13 +45,7 @@
         <w:rPr>
           <w:color w:val="FF0000"/>
         </w:rPr>
-        <w:t xml:space="preserve">Comandos </w:t>
-      </w:r>
-      <w:r>
-        <w:rPr>
-          <w:color w:val="FF0000"/>
-        </w:rPr>
-        <w:t>Básicos</w:t>
+        <w:t>Comandos Básicos</w:t>
       </w:r>
     </w:p>
     <w:p>
@@ -69,13 +60,7 @@
     </w:p>
     <w:p>
       <w:r>
-        <w:t xml:space="preserve">dir -&gt; Muestra toda la </w:t>
-      </w:r>
-      <w:r>
-        <w:t>información</w:t>
-      </w:r>
-      <w:r>
-        <w:t xml:space="preserve"> de la carpeta actual.</w:t>
+        <w:t>dir -&gt; Muestra toda la información de la carpeta actual.</w:t>
       </w:r>
     </w:p>
     <w:p>
@@ -101,29 +86,18 @@
         <w:rPr>
           <w:b/>
         </w:rPr>
-        <w:t>&lt;</w:t>
-      </w:r>
-      <w:r>
-        <w:rPr>
-          <w:b/>
-        </w:rPr>
-        <w:t>dirección</w:t>
-      </w:r>
-      <w:r>
-        <w:rPr>
-          <w:b/>
-        </w:rPr>
-        <w:t xml:space="preserve">&gt; </w:t>
-      </w:r>
-      <w:r>
-        <w:t>-&gt;</w:t>
-      </w:r>
-      <w:r>
-        <w:t xml:space="preserve"> Permite clonar un repositorio.</w:t>
-      </w:r>
-    </w:p>
-    <w:p>
-      <w:r>
+        <w:t xml:space="preserve">&lt;dirección&gt; </w:t>
+      </w:r>
+      <w:r>
+        <w:t>-&gt; Permite clonar un repositorio.</w:t>
+      </w:r>
+    </w:p>
+    <w:p>
+      <w:r>
+        <w:rPr>
+          <w:noProof/>
+          <w:lang w:eastAsia="es-ES"/>
+        </w:rPr>
         <w:drawing>
           <wp:inline distT="0" distB="0" distL="0" distR="0" wp14:anchorId="0B383791" wp14:editId="62BF6ED1">
             <wp:extent cx="5400040" cy="1332230"/>
@@ -177,6 +151,10 @@
     </w:p>
     <w:p>
       <w:r>
+        <w:rPr>
+          <w:noProof/>
+          <w:lang w:eastAsia="es-ES"/>
+        </w:rPr>
         <w:drawing>
           <wp:inline distT="0" distB="0" distL="0" distR="0" wp14:anchorId="3D2303E3" wp14:editId="72316A88">
             <wp:extent cx="5153744" cy="3181794"/>
@@ -254,6 +232,10 @@
     </w:p>
     <w:p>
       <w:r>
+        <w:rPr>
+          <w:noProof/>
+          <w:lang w:eastAsia="es-ES"/>
+        </w:rPr>
         <w:drawing>
           <wp:inline distT="0" distB="0" distL="0" distR="0" wp14:anchorId="70DD304C" wp14:editId="57D223A6">
             <wp:extent cx="4039164" cy="619211"/>
@@ -299,6 +281,10 @@
     </w:p>
     <w:p>
       <w:r>
+        <w:rPr>
+          <w:noProof/>
+          <w:lang w:eastAsia="es-ES"/>
+        </w:rPr>
         <w:drawing>
           <wp:inline distT="0" distB="0" distL="0" distR="0" wp14:anchorId="7B471E3E" wp14:editId="342B0D40">
             <wp:extent cx="5400040" cy="559435"/>
@@ -337,56 +323,18 @@
       </w:r>
     </w:p>
     <w:p/>
-    <w:p/>
-    <w:p/>
-    <w:p/>
-    <w:p/>
-    <w:p/>
-    <w:p/>
-    <w:p/>
-    <w:p/>
-    <w:p/>
-    <w:p/>
-    <w:p/>
-    <w:p/>
-    <w:p/>
-    <w:p/>
-    <w:p/>
-    <w:p/>
-    <w:p/>
-    <w:p/>
-    <w:p/>
-    <w:p/>
-    <w:p/>
-    <w:p>
-      <w:pPr>
-        <w:rPr>
-          <w:color w:val="FF0000"/>
-        </w:rPr>
-      </w:pPr>
-      <w:r>
-        <w:rPr>
-          <w:color w:val="FF0000"/>
-        </w:rPr>
-        <w:lastRenderedPageBreak/>
-        <w:t>Credenciales</w:t>
-      </w:r>
-    </w:p>
-    <w:p>
-      <w:pPr>
-        <w:rPr>
-          <w:color w:val="FF0000"/>
-        </w:rPr>
-      </w:pPr>
-      <w:r>
-        <w:rPr>
-          <w:color w:val="FF0000"/>
-        </w:rPr>
+    <w:p>
+      <w:r>
+        <w:t>Commit al repositorio del proyecto</w:t>
+      </w:r>
+    </w:p>
+    <w:p>
+      <w:r>
         <w:drawing>
-          <wp:inline distT="0" distB="0" distL="0" distR="0" wp14:anchorId="02AF42E7" wp14:editId="608B272A">
-            <wp:extent cx="5400040" cy="2210435"/>
-            <wp:effectExtent l="0" t="0" r="0" b="0"/>
-            <wp:docPr id="2" name="Imagen 2"/>
+          <wp:inline distT="0" distB="0" distL="0" distR="0" wp14:anchorId="3812947D" wp14:editId="471A2847">
+            <wp:extent cx="5390123" cy="361950"/>
+            <wp:effectExtent l="0" t="0" r="1270" b="0"/>
+            <wp:docPr id="7" name="Imagen 7"/>
             <wp:cNvGraphicFramePr>
               <a:graphicFrameLocks xmlns:a="http://schemas.openxmlformats.org/drawingml/2006/main" noChangeAspect="1"/>
             </wp:cNvGraphicFramePr>
@@ -406,6 +354,111 @@
                   <pic:spPr>
                     <a:xfrm>
                       <a:off x="0" y="0"/>
+                      <a:ext cx="5392006" cy="362076"/>
+                    </a:xfrm>
+                    <a:prstGeom prst="rect">
+                      <a:avLst/>
+                    </a:prstGeom>
+                  </pic:spPr>
+                </pic:pic>
+              </a:graphicData>
+            </a:graphic>
+          </wp:inline>
+        </w:drawing>
+      </w:r>
+    </w:p>
+    <w:p>
+      <w:r>
+        <w:drawing>
+          <wp:inline distT="0" distB="0" distL="0" distR="0" wp14:anchorId="371EEDE9" wp14:editId="28A8B97A">
+            <wp:extent cx="5400040" cy="1951355"/>
+            <wp:effectExtent l="0" t="0" r="0" b="0"/>
+            <wp:docPr id="6" name="Imagen 6"/>
+            <wp:cNvGraphicFramePr>
+              <a:graphicFrameLocks xmlns:a="http://schemas.openxmlformats.org/drawingml/2006/main" noChangeAspect="1"/>
+            </wp:cNvGraphicFramePr>
+            <a:graphic xmlns:a="http://schemas.openxmlformats.org/drawingml/2006/main">
+              <a:graphicData uri="http://schemas.openxmlformats.org/drawingml/2006/picture">
+                <pic:pic xmlns:pic="http://schemas.openxmlformats.org/drawingml/2006/picture">
+                  <pic:nvPicPr>
+                    <pic:cNvPr id="1" name=""/>
+                    <pic:cNvPicPr/>
+                  </pic:nvPicPr>
+                  <pic:blipFill>
+                    <a:blip r:embed="rId9"/>
+                    <a:stretch>
+                      <a:fillRect/>
+                    </a:stretch>
+                  </pic:blipFill>
+                  <pic:spPr>
+                    <a:xfrm>
+                      <a:off x="0" y="0"/>
+                      <a:ext cx="5400040" cy="1951355"/>
+                    </a:xfrm>
+                    <a:prstGeom prst="rect">
+                      <a:avLst/>
+                    </a:prstGeom>
+                  </pic:spPr>
+                </pic:pic>
+              </a:graphicData>
+            </a:graphic>
+          </wp:inline>
+        </w:drawing>
+      </w:r>
+    </w:p>
+    <w:p>
+      <w:bookmarkStart w:id="0" w:name="_GoBack"/>
+      <w:bookmarkEnd w:id="0"/>
+    </w:p>
+    <w:p>
+      <w:pPr>
+        <w:rPr>
+          <w:color w:val="FF0000"/>
+        </w:rPr>
+      </w:pPr>
+      <w:r>
+        <w:rPr>
+          <w:color w:val="FF0000"/>
+        </w:rPr>
+        <w:t>Credenciales</w:t>
+      </w:r>
+    </w:p>
+    <w:p>
+      <w:pPr>
+        <w:rPr>
+          <w:color w:val="FF0000"/>
+        </w:rPr>
+      </w:pPr>
+      <w:r>
+        <w:rPr>
+          <w:noProof/>
+          <w:color w:val="FF0000"/>
+          <w:lang w:eastAsia="es-ES"/>
+        </w:rPr>
+        <w:drawing>
+          <wp:inline distT="0" distB="0" distL="0" distR="0" wp14:anchorId="02AF42E7" wp14:editId="608B272A">
+            <wp:extent cx="5400040" cy="2210435"/>
+            <wp:effectExtent l="0" t="0" r="0" b="0"/>
+            <wp:docPr id="2" name="Imagen 2"/>
+            <wp:cNvGraphicFramePr>
+              <a:graphicFrameLocks xmlns:a="http://schemas.openxmlformats.org/drawingml/2006/main" noChangeAspect="1"/>
+            </wp:cNvGraphicFramePr>
+            <a:graphic xmlns:a="http://schemas.openxmlformats.org/drawingml/2006/main">
+              <a:graphicData uri="http://schemas.openxmlformats.org/drawingml/2006/picture">
+                <pic:pic xmlns:pic="http://schemas.openxmlformats.org/drawingml/2006/picture">
+                  <pic:nvPicPr>
+                    <pic:cNvPr id="1" name=""/>
+                    <pic:cNvPicPr/>
+                  </pic:nvPicPr>
+                  <pic:blipFill>
+                    <a:blip r:embed="rId10"/>
+                    <a:stretch>
+                      <a:fillRect/>
+                    </a:stretch>
+                  </pic:blipFill>
+                  <pic:spPr>
+                    <a:xfrm>
+                      <a:off x="0" y="0"/>
                       <a:ext cx="5400040" cy="2210435"/>
                     </a:xfrm>
                     <a:prstGeom prst="rect">
@@ -418,8 +471,6 @@
           </wp:inline>
         </w:drawing>
       </w:r>
-      <w:bookmarkStart w:id="0" w:name="_GoBack"/>
-      <w:bookmarkEnd w:id="0"/>
     </w:p>
     <w:p>
       <w:pPr>

</xml_diff>